<commit_message>
Filled out Architecture section
</commit_message>
<xml_diff>
--- a/Report - AS OF 18-Apr.docx
+++ b/Report - AS OF 18-Apr.docx
@@ -388,7 +388,7 @@
           </mc:Choice>
           <mc:Fallback>
             <w:pict>
-              <v:group w14:anchorId="357A0B88" id="Group 1" o:spid="_x0000_s1026" alt="&quot;&quot;" style="position:absolute;margin-left:-36.25pt;margin-top:1.1pt;width:612pt;height:791.7pt;z-index:-251658240;mso-position-horizontal-relative:margin;mso-position-vertical-relative:page;mso-width-relative:margin;mso-height-relative:margin" coordsize="77711,100533" o:gfxdata="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">
+              <v:group w14:anchorId="5DF9DDEC" id="Group 1" o:spid="_x0000_s1026" alt="&quot;&quot;" style="position:absolute;margin-left:-36.25pt;margin-top:1.1pt;width:612pt;height:791.7pt;z-index:-251658240;mso-position-horizontal-relative:margin;mso-position-vertical-relative:page;mso-width-relative:margin;mso-height-relative:margin" coordsize="77711,100533" o:gfxdata="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">
                 <v:shape id="Shape" o:spid="_x0000_s1027" style="position:absolute;top:25527;width:58458;height:75006;visibility:visible;mso-wrap-style:square;v-text-anchor:middle" coordsize="21600,21600" o:gfxdata="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" path="m,10687l,21600r1769,l21600,6148,13712,,,10687xe" fillcolor="#d8d8d8 [2732]" stroked="f" strokeweight="1pt">
                   <v:stroke miterlimit="4" joinstyle="miter"/>
                   <v:path arrowok="t" o:extrusionok="f" o:connecttype="custom" o:connectlocs="2922906,3750311;2922906,3750311;2922906,3750311;2922906,3750311" o:connectangles="0,90,180,270"/>
@@ -3450,45 +3450,143 @@
                 <w:iCs/>
               </w:rPr>
             </w:pPr>
-            <w:r>
-              <w:rPr>
-                <w:i w:val="0"/>
-                <w:iCs/>
-              </w:rPr>
-              <w:t xml:space="preserve">&lt;We used a client-server pattern. TODO: Insert a diagram of the architecture (which will be basically </w:t>
-            </w:r>
-            <w:proofErr w:type="spellStart"/>
-            <w:r>
-              <w:rPr>
-                <w:i w:val="0"/>
-                <w:iCs/>
-              </w:rPr>
-              <w:t>db</w:t>
-            </w:r>
-            <w:proofErr w:type="spellEnd"/>
-            <w:r>
-              <w:rPr>
-                <w:i w:val="0"/>
-                <w:iCs/>
-              </w:rPr>
-              <w:t xml:space="preserve">-&gt;server-&gt;client and </w:t>
-            </w:r>
-            <w:proofErr w:type="spellStart"/>
-            <w:r>
-              <w:rPr>
-                <w:i w:val="0"/>
-                <w:iCs/>
-              </w:rPr>
-              <w:t>db</w:t>
-            </w:r>
-            <w:proofErr w:type="spellEnd"/>
-            <w:r>
-              <w:rPr>
-                <w:i w:val="0"/>
-                <w:iCs/>
-              </w:rPr>
-              <w:t>&lt;-server&lt;-admin while showing the MERN Stack too)&gt;</w:t>
-            </w:r>
+          </w:p>
+          <w:p>
+            <w:pPr>
+              <w:pStyle w:val="Text"/>
+              <w:jc w:val="center"/>
+              <w:rPr>
+                <w:i w:val="0"/>
+                <w:iCs/>
+              </w:rPr>
+            </w:pPr>
+            <w:r>
+              <w:rPr>
+                <w:rFonts w:ascii="Arial" w:hAnsi="Arial" w:cs="Arial"/>
+                <w:noProof/>
+                <w:color w:val="000000"/>
+                <w:sz w:val="22"/>
+                <w:szCs w:val="22"/>
+                <w:bdr w:val="none" w:sz="0" w:space="0" w:color="auto" w:frame="1"/>
+              </w:rPr>
+              <w:drawing>
+                <wp:inline distT="0" distB="0" distL="0" distR="0" wp14:anchorId="7058621C" wp14:editId="6616436B">
+                  <wp:extent cx="5048250" cy="3718382"/>
+                  <wp:effectExtent l="76200" t="76200" r="133350" b="130175"/>
+                  <wp:docPr id="1908179906" name="Picture 1"/>
+                  <wp:cNvGraphicFramePr>
+                    <a:graphicFrameLocks xmlns:a="http://schemas.openxmlformats.org/drawingml/2006/main" noChangeAspect="1"/>
+                  </wp:cNvGraphicFramePr>
+                  <a:graphic xmlns:a="http://schemas.openxmlformats.org/drawingml/2006/main">
+                    <a:graphicData uri="http://schemas.openxmlformats.org/drawingml/2006/picture">
+                      <pic:pic xmlns:pic="http://schemas.openxmlformats.org/drawingml/2006/picture">
+                        <pic:nvPicPr>
+                          <pic:cNvPr id="0" name="Picture 12"/>
+                          <pic:cNvPicPr>
+                            <a:picLocks noChangeAspect="1" noChangeArrowheads="1"/>
+                          </pic:cNvPicPr>
+                        </pic:nvPicPr>
+                        <pic:blipFill>
+                          <a:blip r:embed="rId10" cstate="print">
+                            <a:extLst>
+                              <a:ext uri="{28A0092B-C50C-407E-A947-70E740481C1C}">
+                                <a14:useLocalDpi xmlns:a14="http://schemas.microsoft.com/office/drawing/2010/main" val="0"/>
+                              </a:ext>
+                            </a:extLst>
+                          </a:blip>
+                          <a:srcRect/>
+                          <a:stretch>
+                            <a:fillRect/>
+                          </a:stretch>
+                        </pic:blipFill>
+                        <pic:spPr bwMode="auto">
+                          <a:xfrm>
+                            <a:off x="0" y="0"/>
+                            <a:ext cx="5048871" cy="3718839"/>
+                          </a:xfrm>
+                          <a:prstGeom prst="rect">
+                            <a:avLst/>
+                          </a:prstGeom>
+                          <a:ln w="38100" cap="sq">
+                            <a:solidFill>
+                              <a:srgbClr val="000000"/>
+                            </a:solidFill>
+                            <a:prstDash val="solid"/>
+                            <a:miter lim="800000"/>
+                          </a:ln>
+                          <a:effectLst>
+                            <a:outerShdw blurRad="50800" dist="38100" dir="2700000" algn="tl" rotWithShape="0">
+                              <a:srgbClr val="000000">
+                                <a:alpha val="43000"/>
+                              </a:srgbClr>
+                            </a:outerShdw>
+                          </a:effectLst>
+                        </pic:spPr>
+                      </pic:pic>
+                    </a:graphicData>
+                  </a:graphic>
+                </wp:inline>
+              </w:drawing>
+            </w:r>
+          </w:p>
+          <w:p>
+            <w:pPr>
+              <w:pStyle w:val="Text"/>
+              <w:rPr>
+                <w:i w:val="0"/>
+                <w:iCs/>
+              </w:rPr>
+            </w:pPr>
+          </w:p>
+          <w:p>
+            <w:pPr>
+              <w:pStyle w:val="Text"/>
+              <w:rPr>
+                <w:i w:val="0"/>
+                <w:iCs/>
+              </w:rPr>
+            </w:pPr>
+            <w:r>
+              <w:rPr>
+                <w:i w:val="0"/>
+                <w:iCs/>
+              </w:rPr>
+              <w:t xml:space="preserve">Our architecture for this project features a client-server pattern, with the server written in express.js. This server communicates with the database (MongoDB, hosted on the same machine), and the client-side applications (The Admin &amp; User versions, both of which are built in React). </w:t>
+            </w:r>
+          </w:p>
+          <w:p>
+            <w:pPr>
+              <w:pStyle w:val="Text"/>
+              <w:rPr>
+                <w:i w:val="0"/>
+                <w:iCs/>
+              </w:rPr>
+            </w:pPr>
+          </w:p>
+          <w:p>
+            <w:pPr>
+              <w:pStyle w:val="Text"/>
+              <w:rPr>
+                <w:i w:val="0"/>
+                <w:iCs/>
+              </w:rPr>
+            </w:pPr>
+            <w:r>
+              <w:rPr>
+                <w:i w:val="0"/>
+                <w:iCs/>
+              </w:rPr>
+              <w:t>Users request information from the server, which fetches it from the database. Admins push information to the server, which then passes it along to the database. From the perspective of these clients, they must only navigate to the correct page or input some data and it is added to the database without fuss.</w:t>
+            </w:r>
+          </w:p>
+          <w:p>
+            <w:pPr>
+              <w:pStyle w:val="Text"/>
+              <w:rPr>
+                <w:i w:val="0"/>
+                <w:iCs/>
+              </w:rPr>
+            </w:pPr>
           </w:p>
           <w:p>
             <w:pPr>
@@ -3527,6 +3625,7 @@
               <w:rPr>
                 <w:i w:val="0"/>
               </w:rPr>
+              <w:lastRenderedPageBreak/>
               <w:t>We divided the workload into 3 sprints, The first sprint was for the static version of the app so try and get feed</w:t>
             </w:r>
             <w:r>
@@ -3609,6 +3708,7 @@
             </w:r>
             <w:bookmarkEnd w:id="11"/>
           </w:p>
+          <w:p/>
           <w:p>
             <w:pPr>
               <w:pStyle w:val="Text"/>
@@ -3687,6 +3787,16 @@
           <w:p>
             <w:pPr>
               <w:pStyle w:val="Text"/>
+              <w:ind w:left="360"/>
+              <w:rPr>
+                <w:i w:val="0"/>
+                <w:iCs/>
+              </w:rPr>
+            </w:pPr>
+          </w:p>
+          <w:p>
+            <w:pPr>
+              <w:pStyle w:val="Text"/>
               <w:rPr>
                 <w:i w:val="0"/>
                 <w:iCs/>
@@ -3742,6 +3852,15 @@
                 <w:iCs/>
               </w:rPr>
             </w:pPr>
+          </w:p>
+          <w:p>
+            <w:pPr>
+              <w:pStyle w:val="Text"/>
+              <w:rPr>
+                <w:i w:val="0"/>
+                <w:iCs/>
+              </w:rPr>
+            </w:pPr>
             <w:r>
               <w:pict w14:anchorId="330BB9C8">
                 <v:rect id="_x0000_i1033" style="width:0;height:1.5pt" o:hralign="center" o:hrstd="t" o:hr="t" fillcolor="#a0a0a0" stroked="f"/>
@@ -3891,6 +4010,7 @@
               </w:rPr>
             </w:pPr>
             <w:r>
+              <w:lastRenderedPageBreak/>
               <w:pict w14:anchorId="1E3DE3F6">
                 <v:rect id="_x0000_i1035" style="width:0;height:1.5pt" o:hralign="center" o:hrstd="t" o:hr="t" fillcolor="#a0a0a0" stroked="f"/>
               </w:pict>
@@ -3917,8 +4037,8 @@
     </w:tbl>
     <w:p/>
     <w:sectPr>
-      <w:footerReference w:type="even" r:id="rId10"/>
-      <w:footerReference w:type="default" r:id="rId11"/>
+      <w:footerReference w:type="even" r:id="rId11"/>
+      <w:footerReference w:type="default" r:id="rId12"/>
       <w:pgSz w:w="12240" w:h="15840" w:code="1"/>
       <w:pgMar w:top="720" w:right="720" w:bottom="1080" w:left="720" w:header="709" w:footer="432" w:gutter="0"/>
       <w:cols w:space="708"/>
@@ -3964,11 +4084,6 @@
         <w:docPartUnique/>
       </w:docPartObj>
     </w:sdtPr>
-    <w:sdtEndPr>
-      <w:rPr>
-        <w:rStyle w:val="PageNumber"/>
-      </w:rPr>
-    </w:sdtEndPr>
     <w:sdtContent>
       <w:p>
         <w:pPr>
@@ -4034,11 +4149,6 @@
         <w:docPartUnique/>
       </w:docPartObj>
     </w:sdtPr>
-    <w:sdtEndPr>
-      <w:rPr>
-        <w:rStyle w:val="PageNumber"/>
-      </w:rPr>
-    </w:sdtEndPr>
     <w:sdtContent>
       <w:p>
         <w:pPr>
@@ -4115,7 +4225,6 @@
               <w:showingPlcHdr/>
               <w15:appearance w15:val="hidden"/>
             </w:sdtPr>
-            <w:sdtEndPr/>
             <w:sdtContent>
               <w:r>
                 <w:t>REPORT TITLE</w:t>
@@ -6605,16 +6714,9 @@
 <file path=customXml/itemProps3.xml><?xml version="1.0" encoding="utf-8"?>
 <ds:datastoreItem xmlns:ds="http://schemas.openxmlformats.org/officeDocument/2006/customXml" ds:itemID="{F20796EC-2596-40D5-9619-0F63E1A9ED0B}">
   <ds:schemaRefs>
+    <ds:schemaRef ds:uri="http://schemas.microsoft.com/office/2006/metadata/properties"/>
+    <ds:schemaRef ds:uri="http://schemas.microsoft.com/office/infopath/2007/PartnerControls"/>
     <ds:schemaRef ds:uri="f4dcd64b-812a-41aa-8ee8-975f5f1304d4"/>
-    <ds:schemaRef ds:uri="http://schemas.microsoft.com/office/2006/documentManagement/types"/>
-    <ds:schemaRef ds:uri="http://purl.org/dc/elements/1.1/"/>
-    <ds:schemaRef ds:uri="http://schemas.microsoft.com/office/infopath/2007/PartnerControls"/>
-    <ds:schemaRef ds:uri="http://schemas.openxmlformats.org/package/2006/metadata/core-properties"/>
-    <ds:schemaRef ds:uri="http://purl.org/dc/terms/"/>
-    <ds:schemaRef ds:uri="http://schemas.microsoft.com/office/2006/metadata/properties"/>
-    <ds:schemaRef ds:uri="89b8ce3a-d08e-4d47-80a1-0f4aa5750715"/>
-    <ds:schemaRef ds:uri="http://www.w3.org/XML/1998/namespace"/>
-    <ds:schemaRef ds:uri="http://purl.org/dc/dcmitype/"/>
   </ds:schemaRefs>
 </ds:datastoreItem>
 </file>
</xml_diff>